<commit_message>
now it  sum the account balances and add it to the document
</commit_message>
<xml_diff>
--- a/Input/BANCO ABC - Carta.docx
+++ b/Input/BANCO ABC - Carta.docx
@@ -155,7 +155,27 @@
           <w:sz w:val="24"/>
           <w:lang w:val="es-AR"/>
         </w:rPr>
-        <w:t>{{nombre_cliente}}</w:t>
+        <w:t>{{</w:t>
+      </w:r>
+      <w:proofErr w:type="spellStart"/>
+      <w:r>
+        <w:rPr>
+          <w:rFonts w:ascii="Calibri" w:hAnsi="Calibri"/>
+          <w:b/>
+          <w:sz w:val="24"/>
+          <w:lang w:val="es-AR"/>
+        </w:rPr>
+        <w:t>nombre_cliente</w:t>
+      </w:r>
+      <w:proofErr w:type="spellEnd"/>
+      <w:r>
+        <w:rPr>
+          <w:rFonts w:ascii="Calibri" w:hAnsi="Calibri"/>
+          <w:b/>
+          <w:sz w:val="24"/>
+          <w:lang w:val="es-AR"/>
+        </w:rPr>
+        <w:t>}}</w:t>
       </w:r>
     </w:p>
     <w:p>
@@ -197,7 +217,23 @@
           <w:sz w:val="24"/>
           <w:lang w:val="es-AR"/>
         </w:rPr>
-        <w:t>en nuestro banco. A continuación la lista de cuentas que usted tiene en nuestro banco con su respectivo saldo:</w:t>
+        <w:t xml:space="preserve">en nuestro banco. A </w:t>
+      </w:r>
+      <w:r>
+        <w:rPr>
+          <w:rFonts w:ascii="Calibri" w:hAnsi="Calibri"/>
+          <w:sz w:val="24"/>
+          <w:lang w:val="es-AR"/>
+        </w:rPr>
+        <w:t>continuación,</w:t>
+      </w:r>
+      <w:r>
+        <w:rPr>
+          <w:rFonts w:ascii="Calibri" w:hAnsi="Calibri"/>
+          <w:sz w:val="24"/>
+          <w:lang w:val="es-AR"/>
+        </w:rPr>
+        <w:t xml:space="preserve"> la lista de cuentas que usted tiene en nuestro banco con su respectivo saldo:</w:t>
       </w:r>
     </w:p>
     <w:p>
@@ -288,13 +324,16 @@
         <w:tblLook w:val="04A0" w:firstRow="1" w:lastRow="0" w:firstColumn="1" w:lastColumn="0" w:noHBand="0" w:noVBand="1"/>
       </w:tblPr>
       <w:tblGrid>
-        <w:gridCol w:w="3114"/>
-        <w:gridCol w:w="6236"/>
+        <w:gridCol w:w="2977"/>
+        <w:gridCol w:w="6373"/>
       </w:tblGrid>
       <w:tr>
+        <w:trPr>
+          <w:tblHeader/>
+        </w:trPr>
         <w:tc>
           <w:tcPr>
-            <w:tcW w:w="3114" w:type="dxa"/>
+            <w:tcW w:w="2977" w:type="dxa"/>
           </w:tcPr>
           <w:p>
             <w:pPr>
@@ -311,19 +350,39 @@
                 <w:sz w:val="24"/>
                 <w:lang w:val="es-AR"/>
               </w:rPr>
-              <w:t>{{numero_de_cuenta}}</w:t>
+              <w:t>{{</w:t>
+            </w:r>
+            <w:proofErr w:type="spellStart"/>
+            <w:r>
+              <w:rPr>
+                <w:rFonts w:ascii="Calibri" w:hAnsi="Calibri"/>
+                <w:sz w:val="24"/>
+                <w:lang w:val="es-AR"/>
+              </w:rPr>
+              <w:t>numero_de_cuenta</w:t>
+            </w:r>
+            <w:proofErr w:type="spellEnd"/>
+            <w:r>
+              <w:rPr>
+                <w:rFonts w:ascii="Calibri" w:hAnsi="Calibri"/>
+                <w:sz w:val="24"/>
+                <w:lang w:val="es-AR"/>
+              </w:rPr>
+              <w:t>}}</w:t>
             </w:r>
           </w:p>
         </w:tc>
         <w:tc>
           <w:tcPr>
-            <w:tcW w:w="6236" w:type="dxa"/>
+            <w:tcW w:w="6373" w:type="dxa"/>
           </w:tcPr>
           <w:p>
             <w:pPr>
+              <w:tabs>
+                <w:tab w:val="left" w:pos="2085"/>
+              </w:tabs>
               <w:rPr>
                 <w:rFonts w:ascii="Calibri" w:hAnsi="Calibri"/>
-                <w:b/>
                 <w:sz w:val="24"/>
                 <w:lang w:val="es-AR"/>
               </w:rPr>
@@ -336,6 +395,14 @@
               </w:rPr>
               <w:t>{{saldo}}</w:t>
             </w:r>
+            <w:r>
+              <w:rPr>
+                <w:rFonts w:ascii="Calibri" w:hAnsi="Calibri"/>
+                <w:sz w:val="24"/>
+                <w:lang w:val="es-AR"/>
+              </w:rPr>
+              <w:tab/>
+            </w:r>
           </w:p>
         </w:tc>
       </w:tr>
@@ -354,17 +421,55 @@
       <w:pPr>
         <w:rPr>
           <w:rFonts w:ascii="Calibri" w:hAnsi="Calibri"/>
-          <w:sz w:val="24"/>
-          <w:lang w:val="es-AR"/>
-        </w:rPr>
-      </w:pPr>
-      <w:r>
-        <w:rPr>
-          <w:rFonts w:ascii="Calibri" w:hAnsi="Calibri"/>
-          <w:sz w:val="24"/>
-          <w:lang w:val="es-AR"/>
-        </w:rPr>
-        <w:t>Muchas gracias, no dude en comunicarse ante cualquier consulta.</w:t>
+          <w:b/>
+          <w:sz w:val="24"/>
+          <w:lang w:val="es-AR"/>
+        </w:rPr>
+      </w:pPr>
+      <w:r>
+        <w:rPr>
+          <w:rFonts w:ascii="Calibri" w:hAnsi="Calibri"/>
+          <w:b/>
+          <w:sz w:val="24"/>
+          <w:lang w:val="es-AR"/>
+        </w:rPr>
+        <w:t xml:space="preserve">Saldo Total: </w:t>
+      </w:r>
+      <w:r>
+        <w:rPr>
+          <w:rFonts w:ascii="Calibri" w:hAnsi="Calibri"/>
+          <w:b/>
+          <w:sz w:val="24"/>
+          <w:lang w:val="es-AR"/>
+        </w:rPr>
+        <w:tab/>
+      </w:r>
+      <w:r>
+        <w:rPr>
+          <w:rFonts w:ascii="Calibri" w:hAnsi="Calibri"/>
+          <w:bCs/>
+          <w:sz w:val="24"/>
+          <w:lang w:val="es-AR"/>
+        </w:rPr>
+        <w:t>$</w:t>
+      </w:r>
+      <w:r>
+        <w:rPr>
+          <w:rFonts w:ascii="Calibri" w:hAnsi="Calibri"/>
+          <w:bCs/>
+          <w:sz w:val="24"/>
+          <w:lang w:val="es-AR"/>
+        </w:rPr>
+        <w:t xml:space="preserve"> </w:t>
+      </w:r>
+      <w:r>
+        <w:rPr>
+          <w:rFonts w:ascii="Calibri" w:hAnsi="Calibri"/>
+          <w:bCs/>
+          <w:sz w:val="24"/>
+          <w:lang w:val="es-AR"/>
+        </w:rPr>
+        <w:t>{{suma}}</w:t>
       </w:r>
     </w:p>
     <w:p>
@@ -381,7 +486,7 @@
           <w:sz w:val="24"/>
           <w:lang w:val="es-AR"/>
         </w:rPr>
-        <w:t>Saludos Cordiales.</w:t>
+        <w:t>Muchas gracias, no dude en comunicarse ante cualquier consulta.</w:t>
       </w:r>
     </w:p>
     <w:p>
@@ -392,6 +497,14 @@
           <w:lang w:val="es-AR"/>
         </w:rPr>
       </w:pPr>
+      <w:r>
+        <w:rPr>
+          <w:rFonts w:ascii="Calibri" w:hAnsi="Calibri"/>
+          <w:sz w:val="24"/>
+          <w:lang w:val="es-AR"/>
+        </w:rPr>
+        <w:t>Saludos Cordiales.</w:t>
+      </w:r>
     </w:p>
     <w:p>
       <w:pPr>
@@ -402,13 +515,22 @@
         </w:rPr>
       </w:pPr>
     </w:p>
+    <w:p>
+      <w:pPr>
+        <w:rPr>
+          <w:rFonts w:ascii="Calibri" w:hAnsi="Calibri"/>
+          <w:sz w:val="24"/>
+          <w:lang w:val="es-AR"/>
+        </w:rPr>
+      </w:pPr>
+    </w:p>
     <w:sectPr>
-      <w:headerReference w:type="even" r:id="rId6"/>
-      <w:headerReference w:type="default" r:id="rId7"/>
-      <w:footerReference w:type="even" r:id="rId8"/>
-      <w:footerReference w:type="default" r:id="rId9"/>
-      <w:headerReference w:type="first" r:id="rId10"/>
-      <w:footerReference w:type="first" r:id="rId11"/>
+      <w:headerReference w:type="even" r:id="rId7"/>
+      <w:headerReference w:type="default" r:id="rId8"/>
+      <w:footerReference w:type="even" r:id="rId9"/>
+      <w:footerReference w:type="default" r:id="rId10"/>
+      <w:headerReference w:type="first" r:id="rId11"/>
+      <w:footerReference w:type="first" r:id="rId12"/>
       <w:pgSz w:w="12240" w:h="15840"/>
       <w:pgMar w:top="1440" w:right="1440" w:bottom="1440" w:left="1440" w:header="720" w:footer="720" w:gutter="0"/>
       <w:cols w:space="720"/>
@@ -550,6 +672,332 @@
     </w:pPr>
   </w:p>
 </w:hdr>
+</file>
+
+<file path=word/numbering.xml><?xml version="1.0" encoding="utf-8"?>
+<w:numbering xmlns:wpc="http://schemas.microsoft.com/office/word/2010/wordprocessingCanvas" xmlns:cx="http://schemas.microsoft.com/office/drawing/2014/chartex" xmlns:cx1="http://schemas.microsoft.com/office/drawing/2015/9/8/chartex" xmlns:cx2="http://schemas.microsoft.com/office/drawing/2015/10/21/chartex" xmlns:cx3="http://schemas.microsoft.com/office/drawing/2016/5/9/chartex" xmlns:cx4="http://schemas.microsoft.com/office/drawing/2016/5/10/chartex" xmlns:cx5="http://schemas.microsoft.com/office/drawing/2016/5/11/chartex" xmlns:cx6="http://schemas.microsoft.com/office/drawing/2016/5/12/chartex" xmlns:cx7="http://schemas.microsoft.com/office/drawing/2016/5/13/chartex" xmlns:cx8="http://schemas.microsoft.com/office/drawing/2016/5/14/chartex" xmlns:mc="http://schemas.openxmlformats.org/markup-compatibility/2006" xmlns:aink="http://schemas.microsoft.com/office/drawing/2016/ink" xmlns:am3d="http://schemas.microsoft.com/office/drawing/2017/model3d" xmlns:o="urn:schemas-microsoft-com:office:office" xmlns:r="http://schemas.openxmlformats.org/officeDocument/2006/relationships" xmlns:m="http://schemas.openxmlformats.org/officeDocument/2006/math" xmlns:v="urn:schemas-microsoft-com:vml" xmlns:wp14="http://schemas.microsoft.com/office/word/2010/wordprocessingDrawing" xmlns:wp="http://schemas.openxmlformats.org/drawingml/2006/wordprocessingDrawing" xmlns:w10="urn:schemas-microsoft-com:office:word" xmlns:w="http://schemas.openxmlformats.org/wordprocessingml/2006/main" xmlns:w14="http://schemas.microsoft.com/office/word/2010/wordml" xmlns:w15="http://schemas.microsoft.com/office/word/2012/wordml" xmlns:w16cex="http://schemas.microsoft.com/office/word/2018/wordml/cex" xmlns:w16cid="http://schemas.microsoft.com/office/word/2016/wordml/cid" xmlns:w16="http://schemas.microsoft.com/office/word/2018/wordml" xmlns:w16sdtdh="http://schemas.microsoft.com/office/word/2020/wordml/sdtdatahash" xmlns:w16se="http://schemas.microsoft.com/office/word/2015/wordml/symex" xmlns:wpg="http://schemas.microsoft.com/office/word/2010/wordprocessingGroup" xmlns:wpi="http://schemas.microsoft.com/office/word/2010/wordprocessingInk" xmlns:wne="http://schemas.microsoft.com/office/word/2006/wordml" xmlns:wps="http://schemas.microsoft.com/office/word/2010/wordprocessingShape" mc:Ignorable="w14 w15 w16se w16cid w16 w16cex w16sdtdh wp14">
+  <w:abstractNum w:abstractNumId="0" w15:restartNumberingAfterBreak="0">
+    <w:nsid w:val="4F4548EE"/>
+    <w:multiLevelType w:val="hybridMultilevel"/>
+    <w:tmpl w:val="0D32769A"/>
+    <w:lvl w:ilvl="0" w:tplc="04090001">
+      <w:start w:val="1"/>
+      <w:numFmt w:val="bullet"/>
+      <w:lvlText w:val=""/>
+      <w:lvlJc w:val="left"/>
+      <w:pPr>
+        <w:ind w:left="720" w:hanging="360"/>
+      </w:pPr>
+      <w:rPr>
+        <w:rFonts w:ascii="Symbol" w:hAnsi="Symbol" w:hint="default"/>
+      </w:rPr>
+    </w:lvl>
+    <w:lvl w:ilvl="1" w:tplc="04090003" w:tentative="1">
+      <w:start w:val="1"/>
+      <w:numFmt w:val="bullet"/>
+      <w:lvlText w:val="o"/>
+      <w:lvlJc w:val="left"/>
+      <w:pPr>
+        <w:ind w:left="1440" w:hanging="360"/>
+      </w:pPr>
+      <w:rPr>
+        <w:rFonts w:ascii="Courier New" w:hAnsi="Courier New" w:cs="Courier New" w:hint="default"/>
+      </w:rPr>
+    </w:lvl>
+    <w:lvl w:ilvl="2" w:tplc="04090005" w:tentative="1">
+      <w:start w:val="1"/>
+      <w:numFmt w:val="bullet"/>
+      <w:lvlText w:val=""/>
+      <w:lvlJc w:val="left"/>
+      <w:pPr>
+        <w:ind w:left="2160" w:hanging="360"/>
+      </w:pPr>
+      <w:rPr>
+        <w:rFonts w:ascii="Wingdings" w:hAnsi="Wingdings" w:hint="default"/>
+      </w:rPr>
+    </w:lvl>
+    <w:lvl w:ilvl="3" w:tplc="04090001" w:tentative="1">
+      <w:start w:val="1"/>
+      <w:numFmt w:val="bullet"/>
+      <w:lvlText w:val=""/>
+      <w:lvlJc w:val="left"/>
+      <w:pPr>
+        <w:ind w:left="2880" w:hanging="360"/>
+      </w:pPr>
+      <w:rPr>
+        <w:rFonts w:ascii="Symbol" w:hAnsi="Symbol" w:hint="default"/>
+      </w:rPr>
+    </w:lvl>
+    <w:lvl w:ilvl="4" w:tplc="04090003" w:tentative="1">
+      <w:start w:val="1"/>
+      <w:numFmt w:val="bullet"/>
+      <w:lvlText w:val="o"/>
+      <w:lvlJc w:val="left"/>
+      <w:pPr>
+        <w:ind w:left="3600" w:hanging="360"/>
+      </w:pPr>
+      <w:rPr>
+        <w:rFonts w:ascii="Courier New" w:hAnsi="Courier New" w:cs="Courier New" w:hint="default"/>
+      </w:rPr>
+    </w:lvl>
+    <w:lvl w:ilvl="5" w:tplc="04090005" w:tentative="1">
+      <w:start w:val="1"/>
+      <w:numFmt w:val="bullet"/>
+      <w:lvlText w:val=""/>
+      <w:lvlJc w:val="left"/>
+      <w:pPr>
+        <w:ind w:left="4320" w:hanging="360"/>
+      </w:pPr>
+      <w:rPr>
+        <w:rFonts w:ascii="Wingdings" w:hAnsi="Wingdings" w:hint="default"/>
+      </w:rPr>
+    </w:lvl>
+    <w:lvl w:ilvl="6" w:tplc="04090001" w:tentative="1">
+      <w:start w:val="1"/>
+      <w:numFmt w:val="bullet"/>
+      <w:lvlText w:val=""/>
+      <w:lvlJc w:val="left"/>
+      <w:pPr>
+        <w:ind w:left="5040" w:hanging="360"/>
+      </w:pPr>
+      <w:rPr>
+        <w:rFonts w:ascii="Symbol" w:hAnsi="Symbol" w:hint="default"/>
+      </w:rPr>
+    </w:lvl>
+    <w:lvl w:ilvl="7" w:tplc="04090003" w:tentative="1">
+      <w:start w:val="1"/>
+      <w:numFmt w:val="bullet"/>
+      <w:lvlText w:val="o"/>
+      <w:lvlJc w:val="left"/>
+      <w:pPr>
+        <w:ind w:left="5760" w:hanging="360"/>
+      </w:pPr>
+      <w:rPr>
+        <w:rFonts w:ascii="Courier New" w:hAnsi="Courier New" w:cs="Courier New" w:hint="default"/>
+      </w:rPr>
+    </w:lvl>
+    <w:lvl w:ilvl="8" w:tplc="04090005" w:tentative="1">
+      <w:start w:val="1"/>
+      <w:numFmt w:val="bullet"/>
+      <w:lvlText w:val=""/>
+      <w:lvlJc w:val="left"/>
+      <w:pPr>
+        <w:ind w:left="6480" w:hanging="360"/>
+      </w:pPr>
+      <w:rPr>
+        <w:rFonts w:ascii="Wingdings" w:hAnsi="Wingdings" w:hint="default"/>
+      </w:rPr>
+    </w:lvl>
+  </w:abstractNum>
+  <w:abstractNum w:abstractNumId="1" w15:restartNumberingAfterBreak="0">
+    <w:nsid w:val="5206074F"/>
+    <w:multiLevelType w:val="hybridMultilevel"/>
+    <w:tmpl w:val="48928DDC"/>
+    <w:lvl w:ilvl="0" w:tplc="0409000F">
+      <w:start w:val="1"/>
+      <w:numFmt w:val="decimal"/>
+      <w:lvlText w:val="%1."/>
+      <w:lvlJc w:val="left"/>
+      <w:pPr>
+        <w:ind w:left="720" w:hanging="360"/>
+      </w:pPr>
+    </w:lvl>
+    <w:lvl w:ilvl="1" w:tplc="04090019" w:tentative="1">
+      <w:start w:val="1"/>
+      <w:numFmt w:val="lowerLetter"/>
+      <w:lvlText w:val="%2."/>
+      <w:lvlJc w:val="left"/>
+      <w:pPr>
+        <w:ind w:left="1440" w:hanging="360"/>
+      </w:pPr>
+    </w:lvl>
+    <w:lvl w:ilvl="2" w:tplc="0409001B" w:tentative="1">
+      <w:start w:val="1"/>
+      <w:numFmt w:val="lowerRoman"/>
+      <w:lvlText w:val="%3."/>
+      <w:lvlJc w:val="right"/>
+      <w:pPr>
+        <w:ind w:left="2160" w:hanging="180"/>
+      </w:pPr>
+    </w:lvl>
+    <w:lvl w:ilvl="3" w:tplc="0409000F" w:tentative="1">
+      <w:start w:val="1"/>
+      <w:numFmt w:val="decimal"/>
+      <w:lvlText w:val="%4."/>
+      <w:lvlJc w:val="left"/>
+      <w:pPr>
+        <w:ind w:left="2880" w:hanging="360"/>
+      </w:pPr>
+    </w:lvl>
+    <w:lvl w:ilvl="4" w:tplc="04090019" w:tentative="1">
+      <w:start w:val="1"/>
+      <w:numFmt w:val="lowerLetter"/>
+      <w:lvlText w:val="%5."/>
+      <w:lvlJc w:val="left"/>
+      <w:pPr>
+        <w:ind w:left="3600" w:hanging="360"/>
+      </w:pPr>
+    </w:lvl>
+    <w:lvl w:ilvl="5" w:tplc="0409001B" w:tentative="1">
+      <w:start w:val="1"/>
+      <w:numFmt w:val="lowerRoman"/>
+      <w:lvlText w:val="%6."/>
+      <w:lvlJc w:val="right"/>
+      <w:pPr>
+        <w:ind w:left="4320" w:hanging="180"/>
+      </w:pPr>
+    </w:lvl>
+    <w:lvl w:ilvl="6" w:tplc="0409000F" w:tentative="1">
+      <w:start w:val="1"/>
+      <w:numFmt w:val="decimal"/>
+      <w:lvlText w:val="%7."/>
+      <w:lvlJc w:val="left"/>
+      <w:pPr>
+        <w:ind w:left="5040" w:hanging="360"/>
+      </w:pPr>
+    </w:lvl>
+    <w:lvl w:ilvl="7" w:tplc="04090019" w:tentative="1">
+      <w:start w:val="1"/>
+      <w:numFmt w:val="lowerLetter"/>
+      <w:lvlText w:val="%8."/>
+      <w:lvlJc w:val="left"/>
+      <w:pPr>
+        <w:ind w:left="5760" w:hanging="360"/>
+      </w:pPr>
+    </w:lvl>
+    <w:lvl w:ilvl="8" w:tplc="0409001B" w:tentative="1">
+      <w:start w:val="1"/>
+      <w:numFmt w:val="lowerRoman"/>
+      <w:lvlText w:val="%9."/>
+      <w:lvlJc w:val="right"/>
+      <w:pPr>
+        <w:ind w:left="6480" w:hanging="180"/>
+      </w:pPr>
+    </w:lvl>
+  </w:abstractNum>
+  <w:abstractNum w:abstractNumId="2" w15:restartNumberingAfterBreak="0">
+    <w:nsid w:val="73845E1C"/>
+    <w:multiLevelType w:val="hybridMultilevel"/>
+    <w:tmpl w:val="51C69D6C"/>
+    <w:lvl w:ilvl="0" w:tplc="9C842362">
+      <w:start w:val="1"/>
+      <w:numFmt w:val="bullet"/>
+      <w:lvlText w:val="$"/>
+      <w:lvlJc w:val="left"/>
+      <w:pPr>
+        <w:ind w:left="720" w:hanging="360"/>
+      </w:pPr>
+      <w:rPr>
+        <w:rFonts w:ascii="Calibri" w:hAnsi="Calibri" w:hint="default"/>
+      </w:rPr>
+    </w:lvl>
+    <w:lvl w:ilvl="1" w:tplc="04090003" w:tentative="1">
+      <w:start w:val="1"/>
+      <w:numFmt w:val="bullet"/>
+      <w:lvlText w:val="o"/>
+      <w:lvlJc w:val="left"/>
+      <w:pPr>
+        <w:ind w:left="1440" w:hanging="360"/>
+      </w:pPr>
+      <w:rPr>
+        <w:rFonts w:ascii="Courier New" w:hAnsi="Courier New" w:cs="Courier New" w:hint="default"/>
+      </w:rPr>
+    </w:lvl>
+    <w:lvl w:ilvl="2" w:tplc="04090005" w:tentative="1">
+      <w:start w:val="1"/>
+      <w:numFmt w:val="bullet"/>
+      <w:lvlText w:val=""/>
+      <w:lvlJc w:val="left"/>
+      <w:pPr>
+        <w:ind w:left="2160" w:hanging="360"/>
+      </w:pPr>
+      <w:rPr>
+        <w:rFonts w:ascii="Wingdings" w:hAnsi="Wingdings" w:hint="default"/>
+      </w:rPr>
+    </w:lvl>
+    <w:lvl w:ilvl="3" w:tplc="04090001" w:tentative="1">
+      <w:start w:val="1"/>
+      <w:numFmt w:val="bullet"/>
+      <w:lvlText w:val=""/>
+      <w:lvlJc w:val="left"/>
+      <w:pPr>
+        <w:ind w:left="2880" w:hanging="360"/>
+      </w:pPr>
+      <w:rPr>
+        <w:rFonts w:ascii="Symbol" w:hAnsi="Symbol" w:hint="default"/>
+      </w:rPr>
+    </w:lvl>
+    <w:lvl w:ilvl="4" w:tplc="04090003" w:tentative="1">
+      <w:start w:val="1"/>
+      <w:numFmt w:val="bullet"/>
+      <w:lvlText w:val="o"/>
+      <w:lvlJc w:val="left"/>
+      <w:pPr>
+        <w:ind w:left="3600" w:hanging="360"/>
+      </w:pPr>
+      <w:rPr>
+        <w:rFonts w:ascii="Courier New" w:hAnsi="Courier New" w:cs="Courier New" w:hint="default"/>
+      </w:rPr>
+    </w:lvl>
+    <w:lvl w:ilvl="5" w:tplc="04090005" w:tentative="1">
+      <w:start w:val="1"/>
+      <w:numFmt w:val="bullet"/>
+      <w:lvlText w:val=""/>
+      <w:lvlJc w:val="left"/>
+      <w:pPr>
+        <w:ind w:left="4320" w:hanging="360"/>
+      </w:pPr>
+      <w:rPr>
+        <w:rFonts w:ascii="Wingdings" w:hAnsi="Wingdings" w:hint="default"/>
+      </w:rPr>
+    </w:lvl>
+    <w:lvl w:ilvl="6" w:tplc="04090001" w:tentative="1">
+      <w:start w:val="1"/>
+      <w:numFmt w:val="bullet"/>
+      <w:lvlText w:val=""/>
+      <w:lvlJc w:val="left"/>
+      <w:pPr>
+        <w:ind w:left="5040" w:hanging="360"/>
+      </w:pPr>
+      <w:rPr>
+        <w:rFonts w:ascii="Symbol" w:hAnsi="Symbol" w:hint="default"/>
+      </w:rPr>
+    </w:lvl>
+    <w:lvl w:ilvl="7" w:tplc="04090003" w:tentative="1">
+      <w:start w:val="1"/>
+      <w:numFmt w:val="bullet"/>
+      <w:lvlText w:val="o"/>
+      <w:lvlJc w:val="left"/>
+      <w:pPr>
+        <w:ind w:left="5760" w:hanging="360"/>
+      </w:pPr>
+      <w:rPr>
+        <w:rFonts w:ascii="Courier New" w:hAnsi="Courier New" w:cs="Courier New" w:hint="default"/>
+      </w:rPr>
+    </w:lvl>
+    <w:lvl w:ilvl="8" w:tplc="04090005" w:tentative="1">
+      <w:start w:val="1"/>
+      <w:numFmt w:val="bullet"/>
+      <w:lvlText w:val=""/>
+      <w:lvlJc w:val="left"/>
+      <w:pPr>
+        <w:ind w:left="6480" w:hanging="360"/>
+      </w:pPr>
+      <w:rPr>
+        <w:rFonts w:ascii="Wingdings" w:hAnsi="Wingdings" w:hint="default"/>
+      </w:rPr>
+    </w:lvl>
+  </w:abstractNum>
+  <w:num w:numId="1">
+    <w:abstractNumId w:val="1"/>
+  </w:num>
+  <w:num w:numId="2">
+    <w:abstractNumId w:val="0"/>
+  </w:num>
+  <w:num w:numId="3">
+    <w:abstractNumId w:val="2"/>
+  </w:num>
+</w:numbering>
 </file>
 
 <file path=word/styles.xml><?xml version="1.0" encoding="utf-8"?>
@@ -1069,6 +1517,17 @@
       </w:tblBorders>
     </w:tblPr>
   </w:style>
+  <w:style w:type="paragraph" w:styleId="ListParagraph">
+    <w:name w:val="List Paragraph"/>
+    <w:basedOn w:val="Normal"/>
+    <w:uiPriority w:val="34"/>
+    <w:qFormat/>
+    <w:rsid w:val="00C01D6C"/>
+    <w:pPr>
+      <w:ind w:left="720"/>
+      <w:contextualSpacing/>
+    </w:pPr>
+  </w:style>
 </w:styles>
 </file>
 

</xml_diff>